<commit_message>
Activity_Course 2 Waze project lab
downloaded waze data set, csv file
</commit_message>
<xml_diff>
--- a/PROJECT PROPOSAL & PACE FRAMWORK/PACE strategy document.docx
+++ b/PROJECT PROPOSAL & PACE FRAMWORK/PACE strategy document.docx
@@ -1,6 +1,6 @@
 
 <file path=word/document.xml><?xml version="1.0" encoding="utf-8"?>
-<w:document xmlns:wpc="http://schemas.microsoft.com/office/word/2010/wordprocessingCanvas" xmlns:cx="http://schemas.microsoft.com/office/drawing/2014/chartex" xmlns:cx1="http://schemas.microsoft.com/office/drawing/2015/9/8/chartex" xmlns:cx2="http://schemas.microsoft.com/office/drawing/2015/10/21/chartex" xmlns:cx3="http://schemas.microsoft.com/office/drawing/2016/5/9/chartex" xmlns:cx4="http://schemas.microsoft.com/office/drawing/2016/5/10/chartex" xmlns:cx5="http://schemas.microsoft.com/office/drawing/2016/5/11/chartex" xmlns:cx6="http://schemas.microsoft.com/office/drawing/2016/5/12/chartex" xmlns:cx7="http://schemas.microsoft.com/office/drawing/2016/5/13/chartex" xmlns:cx8="http://schemas.microsoft.com/office/drawing/2016/5/14/chartex" xmlns:mc="http://schemas.openxmlformats.org/markup-compatibility/2006" xmlns:aink="http://schemas.microsoft.com/office/drawing/2016/ink" xmlns:am3d="http://schemas.microsoft.com/office/drawing/2017/model3d" xmlns:o="urn:schemas-microsoft-com:office:office" xmlns:oel="http://schemas.microsoft.com/office/2019/extlst" xmlns:r="http://schemas.openxmlformats.org/officeDocument/2006/relationships" xmlns:m="http://schemas.openxmlformats.org/officeDocument/2006/math" xmlns:v="urn:schemas-microsoft-com:vml" xmlns:wp14="http://schemas.microsoft.com/office/word/2010/wordprocessingDrawing" xmlns:wp="http://schemas.openxmlformats.org/drawingml/2006/wordprocessingDrawing" xmlns:w10="urn:schemas-microsoft-com:office:word" xmlns:w="http://schemas.openxmlformats.org/wordprocessingml/2006/main" xmlns:w14="http://schemas.microsoft.com/office/word/2010/wordml" xmlns:w15="http://schemas.microsoft.com/office/word/2012/wordml" xmlns:w16cex="http://schemas.microsoft.com/office/word/2018/wordml/cex" xmlns:w16cid="http://schemas.microsoft.com/office/word/2016/wordml/cid" xmlns:w16="http://schemas.microsoft.com/office/word/2018/wordml" xmlns:w16du="http://schemas.microsoft.com/office/word/2023/wordml/word16du" xmlns:w16sdtdh="http://schemas.microsoft.com/office/word/2020/wordml/sdtdatahash" xmlns:w16se="http://schemas.microsoft.com/office/word/2015/wordml/symex" xmlns:wpg="http://schemas.microsoft.com/office/word/2010/wordprocessingGroup" xmlns:wpi="http://schemas.microsoft.com/office/word/2010/wordprocessingInk" xmlns:wne="http://schemas.microsoft.com/office/word/2006/wordml" xmlns:wps="http://schemas.microsoft.com/office/word/2010/wordprocessingShape" mc:Ignorable="w14 w15 w16se w16cid w16 w16cex w16sdtdh w16du wp14">
+<w:document xmlns:wpc="http://schemas.microsoft.com/office/word/2010/wordprocessingCanvas" xmlns:cx="http://schemas.microsoft.com/office/drawing/2014/chartex" xmlns:cx1="http://schemas.microsoft.com/office/drawing/2015/9/8/chartex" xmlns:cx2="http://schemas.microsoft.com/office/drawing/2015/10/21/chartex" xmlns:cx3="http://schemas.microsoft.com/office/drawing/2016/5/9/chartex" xmlns:cx4="http://schemas.microsoft.com/office/drawing/2016/5/10/chartex" xmlns:cx5="http://schemas.microsoft.com/office/drawing/2016/5/11/chartex" xmlns:cx6="http://schemas.microsoft.com/office/drawing/2016/5/12/chartex" xmlns:cx7="http://schemas.microsoft.com/office/drawing/2016/5/13/chartex" xmlns:cx8="http://schemas.microsoft.com/office/drawing/2016/5/14/chartex" xmlns:mc="http://schemas.openxmlformats.org/markup-compatibility/2006" xmlns:aink="http://schemas.microsoft.com/office/drawing/2016/ink" xmlns:am3d="http://schemas.microsoft.com/office/drawing/2017/model3d" xmlns:o="urn:schemas-microsoft-com:office:office" xmlns:oel="http://schemas.microsoft.com/office/2019/extlst" xmlns:r="http://schemas.openxmlformats.org/officeDocument/2006/relationships" xmlns:m="http://schemas.openxmlformats.org/officeDocument/2006/math" xmlns:v="urn:schemas-microsoft-com:vml" xmlns:wp14="http://schemas.microsoft.com/office/word/2010/wordprocessingDrawing" xmlns:wp="http://schemas.openxmlformats.org/drawingml/2006/wordprocessingDrawing" xmlns:w10="urn:schemas-microsoft-com:office:word" xmlns:w="http://schemas.openxmlformats.org/wordprocessingml/2006/main" xmlns:w14="http://schemas.microsoft.com/office/word/2010/wordml" xmlns:w15="http://schemas.microsoft.com/office/word/2012/wordml" xmlns:w16cex="http://schemas.microsoft.com/office/word/2018/wordml/cex" xmlns:w16cid="http://schemas.microsoft.com/office/word/2016/wordml/cid" xmlns:w16="http://schemas.microsoft.com/office/word/2018/wordml" xmlns:w16du="http://schemas.microsoft.com/office/word/2023/wordml/word16du" xmlns:w16sdtdh="http://schemas.microsoft.com/office/word/2020/wordml/sdtdatahash" xmlns:w16sdtfl="http://schemas.microsoft.com/office/word/2024/wordml/sdtformatlock" xmlns:w16se="http://schemas.microsoft.com/office/word/2015/wordml/symex" xmlns:wpg="http://schemas.microsoft.com/office/word/2010/wordprocessingGroup" xmlns:wpi="http://schemas.microsoft.com/office/word/2010/wordprocessingInk" xmlns:wne="http://schemas.microsoft.com/office/word/2006/wordml" xmlns:wps="http://schemas.microsoft.com/office/word/2010/wordprocessingShape" mc:Ignorable="w14 w15 w16se w16cid w16 w16cex w16sdtdh w16sdtfl w16du wp14">
   <w:body>
     <w:p>
       <w:pPr>
@@ -986,6 +986,38 @@
           <w:rFonts w:ascii="Google Sans" w:eastAsia="Google Sans" w:hAnsi="Google Sans" w:cs="Google Sans"/>
         </w:rPr>
         <w:t>What are the primary reasons for user churn?</w:t>
+      </w:r>
+    </w:p>
+    <w:p>
+      <w:pPr>
+        <w:pStyle w:val="Prrafodelista"/>
+        <w:numPr>
+          <w:ilvl w:val="0"/>
+          <w:numId w:val="5"/>
+        </w:numPr>
+        <w:pBdr>
+          <w:top w:val="single" w:sz="8" w:space="2" w:color="000000"/>
+          <w:left w:val="single" w:sz="8" w:space="2" w:color="000000"/>
+          <w:bottom w:val="single" w:sz="8" w:space="2" w:color="000000"/>
+          <w:right w:val="single" w:sz="8" w:space="2" w:color="000000"/>
+        </w:pBdr>
+        <w:shd w:val="clear" w:color="auto" w:fill="FFFFFF"/>
+        <w:spacing w:after="70" w:line="240" w:lineRule="auto"/>
+        <w:rPr>
+          <w:rFonts w:ascii="Google Sans" w:eastAsia="Google Sans" w:hAnsi="Google Sans" w:cs="Google Sans"/>
+        </w:rPr>
+      </w:pPr>
+      <w:r>
+        <w:rPr>
+          <w:rFonts w:ascii="Google Sans" w:eastAsia="Google Sans" w:hAnsi="Google Sans" w:cs="Google Sans"/>
+        </w:rPr>
+        <w:t>W</w:t>
+      </w:r>
+      <w:r>
+        <w:rPr>
+          <w:rFonts w:ascii="Google Sans" w:eastAsia="Google Sans" w:hAnsi="Google Sans" w:cs="Google Sans"/>
+        </w:rPr>
+        <w:t>hen do users churn?</w:t>
       </w:r>
     </w:p>
     <w:p>
@@ -2862,7 +2894,7 @@
 </file>
 
 <file path=word/endnotes.xml><?xml version="1.0" encoding="utf-8"?>
-<w:endnotes xmlns:wpc="http://schemas.microsoft.com/office/word/2010/wordprocessingCanvas" xmlns:cx="http://schemas.microsoft.com/office/drawing/2014/chartex" xmlns:cx1="http://schemas.microsoft.com/office/drawing/2015/9/8/chartex" xmlns:cx2="http://schemas.microsoft.com/office/drawing/2015/10/21/chartex" xmlns:cx3="http://schemas.microsoft.com/office/drawing/2016/5/9/chartex" xmlns:cx4="http://schemas.microsoft.com/office/drawing/2016/5/10/chartex" xmlns:cx5="http://schemas.microsoft.com/office/drawing/2016/5/11/chartex" xmlns:cx6="http://schemas.microsoft.com/office/drawing/2016/5/12/chartex" xmlns:cx7="http://schemas.microsoft.com/office/drawing/2016/5/13/chartex" xmlns:cx8="http://schemas.microsoft.com/office/drawing/2016/5/14/chartex" xmlns:mc="http://schemas.openxmlformats.org/markup-compatibility/2006" xmlns:aink="http://schemas.microsoft.com/office/drawing/2016/ink" xmlns:am3d="http://schemas.microsoft.com/office/drawing/2017/model3d" xmlns:o="urn:schemas-microsoft-com:office:office" xmlns:oel="http://schemas.microsoft.com/office/2019/extlst" xmlns:r="http://schemas.openxmlformats.org/officeDocument/2006/relationships" xmlns:m="http://schemas.openxmlformats.org/officeDocument/2006/math" xmlns:v="urn:schemas-microsoft-com:vml" xmlns:wp14="http://schemas.microsoft.com/office/word/2010/wordprocessingDrawing" xmlns:wp="http://schemas.openxmlformats.org/drawingml/2006/wordprocessingDrawing" xmlns:w10="urn:schemas-microsoft-com:office:word" xmlns:w="http://schemas.openxmlformats.org/wordprocessingml/2006/main" xmlns:w14="http://schemas.microsoft.com/office/word/2010/wordml" xmlns:w15="http://schemas.microsoft.com/office/word/2012/wordml" xmlns:w16cex="http://schemas.microsoft.com/office/word/2018/wordml/cex" xmlns:w16cid="http://schemas.microsoft.com/office/word/2016/wordml/cid" xmlns:w16="http://schemas.microsoft.com/office/word/2018/wordml" xmlns:w16du="http://schemas.microsoft.com/office/word/2023/wordml/word16du" xmlns:w16sdtdh="http://schemas.microsoft.com/office/word/2020/wordml/sdtdatahash" xmlns:w16se="http://schemas.microsoft.com/office/word/2015/wordml/symex" xmlns:wpg="http://schemas.microsoft.com/office/word/2010/wordprocessingGroup" xmlns:wpi="http://schemas.microsoft.com/office/word/2010/wordprocessingInk" xmlns:wne="http://schemas.microsoft.com/office/word/2006/wordml" xmlns:wps="http://schemas.microsoft.com/office/word/2010/wordprocessingShape" mc:Ignorable="w14 w15 w16se w16cid w16 w16cex w16sdtdh w16du wp14">
+<w:endnotes xmlns:wpc="http://schemas.microsoft.com/office/word/2010/wordprocessingCanvas" xmlns:cx="http://schemas.microsoft.com/office/drawing/2014/chartex" xmlns:cx1="http://schemas.microsoft.com/office/drawing/2015/9/8/chartex" xmlns:cx2="http://schemas.microsoft.com/office/drawing/2015/10/21/chartex" xmlns:cx3="http://schemas.microsoft.com/office/drawing/2016/5/9/chartex" xmlns:cx4="http://schemas.microsoft.com/office/drawing/2016/5/10/chartex" xmlns:cx5="http://schemas.microsoft.com/office/drawing/2016/5/11/chartex" xmlns:cx6="http://schemas.microsoft.com/office/drawing/2016/5/12/chartex" xmlns:cx7="http://schemas.microsoft.com/office/drawing/2016/5/13/chartex" xmlns:cx8="http://schemas.microsoft.com/office/drawing/2016/5/14/chartex" xmlns:mc="http://schemas.openxmlformats.org/markup-compatibility/2006" xmlns:aink="http://schemas.microsoft.com/office/drawing/2016/ink" xmlns:am3d="http://schemas.microsoft.com/office/drawing/2017/model3d" xmlns:o="urn:schemas-microsoft-com:office:office" xmlns:oel="http://schemas.microsoft.com/office/2019/extlst" xmlns:r="http://schemas.openxmlformats.org/officeDocument/2006/relationships" xmlns:m="http://schemas.openxmlformats.org/officeDocument/2006/math" xmlns:v="urn:schemas-microsoft-com:vml" xmlns:wp14="http://schemas.microsoft.com/office/word/2010/wordprocessingDrawing" xmlns:wp="http://schemas.openxmlformats.org/drawingml/2006/wordprocessingDrawing" xmlns:w10="urn:schemas-microsoft-com:office:word" xmlns:w="http://schemas.openxmlformats.org/wordprocessingml/2006/main" xmlns:w14="http://schemas.microsoft.com/office/word/2010/wordml" xmlns:w15="http://schemas.microsoft.com/office/word/2012/wordml" xmlns:w16cex="http://schemas.microsoft.com/office/word/2018/wordml/cex" xmlns:w16cid="http://schemas.microsoft.com/office/word/2016/wordml/cid" xmlns:w16="http://schemas.microsoft.com/office/word/2018/wordml" xmlns:w16du="http://schemas.microsoft.com/office/word/2023/wordml/word16du" xmlns:w16sdtdh="http://schemas.microsoft.com/office/word/2020/wordml/sdtdatahash" xmlns:w16sdtfl="http://schemas.microsoft.com/office/word/2024/wordml/sdtformatlock" xmlns:w16se="http://schemas.microsoft.com/office/word/2015/wordml/symex" xmlns:wpg="http://schemas.microsoft.com/office/word/2010/wordprocessingGroup" xmlns:wpi="http://schemas.microsoft.com/office/word/2010/wordprocessingInk" xmlns:wne="http://schemas.microsoft.com/office/word/2006/wordml" xmlns:wps="http://schemas.microsoft.com/office/word/2010/wordprocessingShape" mc:Ignorable="w14 w15 w16se w16cid w16 w16cex w16sdtdh w16sdtfl w16du wp14">
   <w:endnote w:type="separator" w:id="-1">
     <w:p>
       <w:pPr>
@@ -2887,7 +2919,7 @@
 </file>
 
 <file path=word/footer1.xml><?xml version="1.0" encoding="utf-8"?>
-<w:ftr xmlns:wpc="http://schemas.microsoft.com/office/word/2010/wordprocessingCanvas" xmlns:cx="http://schemas.microsoft.com/office/drawing/2014/chartex" xmlns:cx1="http://schemas.microsoft.com/office/drawing/2015/9/8/chartex" xmlns:cx2="http://schemas.microsoft.com/office/drawing/2015/10/21/chartex" xmlns:cx3="http://schemas.microsoft.com/office/drawing/2016/5/9/chartex" xmlns:cx4="http://schemas.microsoft.com/office/drawing/2016/5/10/chartex" xmlns:cx5="http://schemas.microsoft.com/office/drawing/2016/5/11/chartex" xmlns:cx6="http://schemas.microsoft.com/office/drawing/2016/5/12/chartex" xmlns:cx7="http://schemas.microsoft.com/office/drawing/2016/5/13/chartex" xmlns:cx8="http://schemas.microsoft.com/office/drawing/2016/5/14/chartex" xmlns:mc="http://schemas.openxmlformats.org/markup-compatibility/2006" xmlns:aink="http://schemas.microsoft.com/office/drawing/2016/ink" xmlns:am3d="http://schemas.microsoft.com/office/drawing/2017/model3d" xmlns:o="urn:schemas-microsoft-com:office:office" xmlns:oel="http://schemas.microsoft.com/office/2019/extlst" xmlns:r="http://schemas.openxmlformats.org/officeDocument/2006/relationships" xmlns:m="http://schemas.openxmlformats.org/officeDocument/2006/math" xmlns:v="urn:schemas-microsoft-com:vml" xmlns:wp14="http://schemas.microsoft.com/office/word/2010/wordprocessingDrawing" xmlns:wp="http://schemas.openxmlformats.org/drawingml/2006/wordprocessingDrawing" xmlns:w10="urn:schemas-microsoft-com:office:word" xmlns:w="http://schemas.openxmlformats.org/wordprocessingml/2006/main" xmlns:w14="http://schemas.microsoft.com/office/word/2010/wordml" xmlns:w15="http://schemas.microsoft.com/office/word/2012/wordml" xmlns:w16cex="http://schemas.microsoft.com/office/word/2018/wordml/cex" xmlns:w16cid="http://schemas.microsoft.com/office/word/2016/wordml/cid" xmlns:w16="http://schemas.microsoft.com/office/word/2018/wordml" xmlns:w16du="http://schemas.microsoft.com/office/word/2023/wordml/word16du" xmlns:w16sdtdh="http://schemas.microsoft.com/office/word/2020/wordml/sdtdatahash" xmlns:w16se="http://schemas.microsoft.com/office/word/2015/wordml/symex" xmlns:wpg="http://schemas.microsoft.com/office/word/2010/wordprocessingGroup" xmlns:wpi="http://schemas.microsoft.com/office/word/2010/wordprocessingInk" xmlns:wne="http://schemas.microsoft.com/office/word/2006/wordml" xmlns:wps="http://schemas.microsoft.com/office/word/2010/wordprocessingShape" mc:Ignorable="w14 w15 w16se w16cid w16 w16cex w16sdtdh w16du wp14">
+<w:ftr xmlns:wpc="http://schemas.microsoft.com/office/word/2010/wordprocessingCanvas" xmlns:cx="http://schemas.microsoft.com/office/drawing/2014/chartex" xmlns:cx1="http://schemas.microsoft.com/office/drawing/2015/9/8/chartex" xmlns:cx2="http://schemas.microsoft.com/office/drawing/2015/10/21/chartex" xmlns:cx3="http://schemas.microsoft.com/office/drawing/2016/5/9/chartex" xmlns:cx4="http://schemas.microsoft.com/office/drawing/2016/5/10/chartex" xmlns:cx5="http://schemas.microsoft.com/office/drawing/2016/5/11/chartex" xmlns:cx6="http://schemas.microsoft.com/office/drawing/2016/5/12/chartex" xmlns:cx7="http://schemas.microsoft.com/office/drawing/2016/5/13/chartex" xmlns:cx8="http://schemas.microsoft.com/office/drawing/2016/5/14/chartex" xmlns:mc="http://schemas.openxmlformats.org/markup-compatibility/2006" xmlns:aink="http://schemas.microsoft.com/office/drawing/2016/ink" xmlns:am3d="http://schemas.microsoft.com/office/drawing/2017/model3d" xmlns:o="urn:schemas-microsoft-com:office:office" xmlns:oel="http://schemas.microsoft.com/office/2019/extlst" xmlns:r="http://schemas.openxmlformats.org/officeDocument/2006/relationships" xmlns:m="http://schemas.openxmlformats.org/officeDocument/2006/math" xmlns:v="urn:schemas-microsoft-com:vml" xmlns:wp14="http://schemas.microsoft.com/office/word/2010/wordprocessingDrawing" xmlns:wp="http://schemas.openxmlformats.org/drawingml/2006/wordprocessingDrawing" xmlns:w10="urn:schemas-microsoft-com:office:word" xmlns:w="http://schemas.openxmlformats.org/wordprocessingml/2006/main" xmlns:w14="http://schemas.microsoft.com/office/word/2010/wordml" xmlns:w15="http://schemas.microsoft.com/office/word/2012/wordml" xmlns:w16cex="http://schemas.microsoft.com/office/word/2018/wordml/cex" xmlns:w16cid="http://schemas.microsoft.com/office/word/2016/wordml/cid" xmlns:w16="http://schemas.microsoft.com/office/word/2018/wordml" xmlns:w16du="http://schemas.microsoft.com/office/word/2023/wordml/word16du" xmlns:w16sdtdh="http://schemas.microsoft.com/office/word/2020/wordml/sdtdatahash" xmlns:w16sdtfl="http://schemas.microsoft.com/office/word/2024/wordml/sdtformatlock" xmlns:w16se="http://schemas.microsoft.com/office/word/2015/wordml/symex" xmlns:wpg="http://schemas.microsoft.com/office/word/2010/wordprocessingGroup" xmlns:wpi="http://schemas.microsoft.com/office/word/2010/wordprocessingInk" xmlns:wne="http://schemas.microsoft.com/office/word/2006/wordml" xmlns:wps="http://schemas.microsoft.com/office/word/2010/wordprocessingShape" mc:Ignorable="w14 w15 w16se w16cid w16 w16cex w16sdtdh w16sdtfl w16du wp14">
   <w:p>
     <w:pPr>
       <w:jc w:val="right"/>
@@ -2958,7 +2990,7 @@
 </file>
 
 <file path=word/footer2.xml><?xml version="1.0" encoding="utf-8"?>
-<w:ftr xmlns:wpc="http://schemas.microsoft.com/office/word/2010/wordprocessingCanvas" xmlns:cx="http://schemas.microsoft.com/office/drawing/2014/chartex" xmlns:cx1="http://schemas.microsoft.com/office/drawing/2015/9/8/chartex" xmlns:cx2="http://schemas.microsoft.com/office/drawing/2015/10/21/chartex" xmlns:cx3="http://schemas.microsoft.com/office/drawing/2016/5/9/chartex" xmlns:cx4="http://schemas.microsoft.com/office/drawing/2016/5/10/chartex" xmlns:cx5="http://schemas.microsoft.com/office/drawing/2016/5/11/chartex" xmlns:cx6="http://schemas.microsoft.com/office/drawing/2016/5/12/chartex" xmlns:cx7="http://schemas.microsoft.com/office/drawing/2016/5/13/chartex" xmlns:cx8="http://schemas.microsoft.com/office/drawing/2016/5/14/chartex" xmlns:mc="http://schemas.openxmlformats.org/markup-compatibility/2006" xmlns:aink="http://schemas.microsoft.com/office/drawing/2016/ink" xmlns:am3d="http://schemas.microsoft.com/office/drawing/2017/model3d" xmlns:o="urn:schemas-microsoft-com:office:office" xmlns:oel="http://schemas.microsoft.com/office/2019/extlst" xmlns:r="http://schemas.openxmlformats.org/officeDocument/2006/relationships" xmlns:m="http://schemas.openxmlformats.org/officeDocument/2006/math" xmlns:v="urn:schemas-microsoft-com:vml" xmlns:wp14="http://schemas.microsoft.com/office/word/2010/wordprocessingDrawing" xmlns:wp="http://schemas.openxmlformats.org/drawingml/2006/wordprocessingDrawing" xmlns:w10="urn:schemas-microsoft-com:office:word" xmlns:w="http://schemas.openxmlformats.org/wordprocessingml/2006/main" xmlns:w14="http://schemas.microsoft.com/office/word/2010/wordml" xmlns:w15="http://schemas.microsoft.com/office/word/2012/wordml" xmlns:w16cex="http://schemas.microsoft.com/office/word/2018/wordml/cex" xmlns:w16cid="http://schemas.microsoft.com/office/word/2016/wordml/cid" xmlns:w16="http://schemas.microsoft.com/office/word/2018/wordml" xmlns:w16du="http://schemas.microsoft.com/office/word/2023/wordml/word16du" xmlns:w16sdtdh="http://schemas.microsoft.com/office/word/2020/wordml/sdtdatahash" xmlns:w16se="http://schemas.microsoft.com/office/word/2015/wordml/symex" xmlns:wpg="http://schemas.microsoft.com/office/word/2010/wordprocessingGroup" xmlns:wpi="http://schemas.microsoft.com/office/word/2010/wordprocessingInk" xmlns:wne="http://schemas.microsoft.com/office/word/2006/wordml" xmlns:wps="http://schemas.microsoft.com/office/word/2010/wordprocessingShape" mc:Ignorable="w14 w15 w16se w16cid w16 w16cex w16sdtdh w16du wp14">
+<w:ftr xmlns:wpc="http://schemas.microsoft.com/office/word/2010/wordprocessingCanvas" xmlns:cx="http://schemas.microsoft.com/office/drawing/2014/chartex" xmlns:cx1="http://schemas.microsoft.com/office/drawing/2015/9/8/chartex" xmlns:cx2="http://schemas.microsoft.com/office/drawing/2015/10/21/chartex" xmlns:cx3="http://schemas.microsoft.com/office/drawing/2016/5/9/chartex" xmlns:cx4="http://schemas.microsoft.com/office/drawing/2016/5/10/chartex" xmlns:cx5="http://schemas.microsoft.com/office/drawing/2016/5/11/chartex" xmlns:cx6="http://schemas.microsoft.com/office/drawing/2016/5/12/chartex" xmlns:cx7="http://schemas.microsoft.com/office/drawing/2016/5/13/chartex" xmlns:cx8="http://schemas.microsoft.com/office/drawing/2016/5/14/chartex" xmlns:mc="http://schemas.openxmlformats.org/markup-compatibility/2006" xmlns:aink="http://schemas.microsoft.com/office/drawing/2016/ink" xmlns:am3d="http://schemas.microsoft.com/office/drawing/2017/model3d" xmlns:o="urn:schemas-microsoft-com:office:office" xmlns:oel="http://schemas.microsoft.com/office/2019/extlst" xmlns:r="http://schemas.openxmlformats.org/officeDocument/2006/relationships" xmlns:m="http://schemas.openxmlformats.org/officeDocument/2006/math" xmlns:v="urn:schemas-microsoft-com:vml" xmlns:wp14="http://schemas.microsoft.com/office/word/2010/wordprocessingDrawing" xmlns:wp="http://schemas.openxmlformats.org/drawingml/2006/wordprocessingDrawing" xmlns:w10="urn:schemas-microsoft-com:office:word" xmlns:w="http://schemas.openxmlformats.org/wordprocessingml/2006/main" xmlns:w14="http://schemas.microsoft.com/office/word/2010/wordml" xmlns:w15="http://schemas.microsoft.com/office/word/2012/wordml" xmlns:w16cex="http://schemas.microsoft.com/office/word/2018/wordml/cex" xmlns:w16cid="http://schemas.microsoft.com/office/word/2016/wordml/cid" xmlns:w16="http://schemas.microsoft.com/office/word/2018/wordml" xmlns:w16du="http://schemas.microsoft.com/office/word/2023/wordml/word16du" xmlns:w16sdtdh="http://schemas.microsoft.com/office/word/2020/wordml/sdtdatahash" xmlns:w16sdtfl="http://schemas.microsoft.com/office/word/2024/wordml/sdtformatlock" xmlns:w16se="http://schemas.microsoft.com/office/word/2015/wordml/symex" xmlns:wpg="http://schemas.microsoft.com/office/word/2010/wordprocessingGroup" xmlns:wpi="http://schemas.microsoft.com/office/word/2010/wordprocessingInk" xmlns:wne="http://schemas.microsoft.com/office/word/2006/wordml" xmlns:wps="http://schemas.microsoft.com/office/word/2010/wordprocessingShape" mc:Ignorable="w14 w15 w16se w16cid w16 w16cex w16sdtdh w16sdtfl w16du wp14">
   <w:p>
     <w:pPr>
       <w:jc w:val="right"/>
@@ -2968,7 +3000,7 @@
 </file>
 
 <file path=word/footnotes.xml><?xml version="1.0" encoding="utf-8"?>
-<w:footnotes xmlns:wpc="http://schemas.microsoft.com/office/word/2010/wordprocessingCanvas" xmlns:cx="http://schemas.microsoft.com/office/drawing/2014/chartex" xmlns:cx1="http://schemas.microsoft.com/office/drawing/2015/9/8/chartex" xmlns:cx2="http://schemas.microsoft.com/office/drawing/2015/10/21/chartex" xmlns:cx3="http://schemas.microsoft.com/office/drawing/2016/5/9/chartex" xmlns:cx4="http://schemas.microsoft.com/office/drawing/2016/5/10/chartex" xmlns:cx5="http://schemas.microsoft.com/office/drawing/2016/5/11/chartex" xmlns:cx6="http://schemas.microsoft.com/office/drawing/2016/5/12/chartex" xmlns:cx7="http://schemas.microsoft.com/office/drawing/2016/5/13/chartex" xmlns:cx8="http://schemas.microsoft.com/office/drawing/2016/5/14/chartex" xmlns:mc="http://schemas.openxmlformats.org/markup-compatibility/2006" xmlns:aink="http://schemas.microsoft.com/office/drawing/2016/ink" xmlns:am3d="http://schemas.microsoft.com/office/drawing/2017/model3d" xmlns:o="urn:schemas-microsoft-com:office:office" xmlns:oel="http://schemas.microsoft.com/office/2019/extlst" xmlns:r="http://schemas.openxmlformats.org/officeDocument/2006/relationships" xmlns:m="http://schemas.openxmlformats.org/officeDocument/2006/math" xmlns:v="urn:schemas-microsoft-com:vml" xmlns:wp14="http://schemas.microsoft.com/office/word/2010/wordprocessingDrawing" xmlns:wp="http://schemas.openxmlformats.org/drawingml/2006/wordprocessingDrawing" xmlns:w10="urn:schemas-microsoft-com:office:word" xmlns:w="http://schemas.openxmlformats.org/wordprocessingml/2006/main" xmlns:w14="http://schemas.microsoft.com/office/word/2010/wordml" xmlns:w15="http://schemas.microsoft.com/office/word/2012/wordml" xmlns:w16cex="http://schemas.microsoft.com/office/word/2018/wordml/cex" xmlns:w16cid="http://schemas.microsoft.com/office/word/2016/wordml/cid" xmlns:w16="http://schemas.microsoft.com/office/word/2018/wordml" xmlns:w16du="http://schemas.microsoft.com/office/word/2023/wordml/word16du" xmlns:w16sdtdh="http://schemas.microsoft.com/office/word/2020/wordml/sdtdatahash" xmlns:w16se="http://schemas.microsoft.com/office/word/2015/wordml/symex" xmlns:wpg="http://schemas.microsoft.com/office/word/2010/wordprocessingGroup" xmlns:wpi="http://schemas.microsoft.com/office/word/2010/wordprocessingInk" xmlns:wne="http://schemas.microsoft.com/office/word/2006/wordml" xmlns:wps="http://schemas.microsoft.com/office/word/2010/wordprocessingShape" mc:Ignorable="w14 w15 w16se w16cid w16 w16cex w16sdtdh w16du wp14">
+<w:footnotes xmlns:wpc="http://schemas.microsoft.com/office/word/2010/wordprocessingCanvas" xmlns:cx="http://schemas.microsoft.com/office/drawing/2014/chartex" xmlns:cx1="http://schemas.microsoft.com/office/drawing/2015/9/8/chartex" xmlns:cx2="http://schemas.microsoft.com/office/drawing/2015/10/21/chartex" xmlns:cx3="http://schemas.microsoft.com/office/drawing/2016/5/9/chartex" xmlns:cx4="http://schemas.microsoft.com/office/drawing/2016/5/10/chartex" xmlns:cx5="http://schemas.microsoft.com/office/drawing/2016/5/11/chartex" xmlns:cx6="http://schemas.microsoft.com/office/drawing/2016/5/12/chartex" xmlns:cx7="http://schemas.microsoft.com/office/drawing/2016/5/13/chartex" xmlns:cx8="http://schemas.microsoft.com/office/drawing/2016/5/14/chartex" xmlns:mc="http://schemas.openxmlformats.org/markup-compatibility/2006" xmlns:aink="http://schemas.microsoft.com/office/drawing/2016/ink" xmlns:am3d="http://schemas.microsoft.com/office/drawing/2017/model3d" xmlns:o="urn:schemas-microsoft-com:office:office" xmlns:oel="http://schemas.microsoft.com/office/2019/extlst" xmlns:r="http://schemas.openxmlformats.org/officeDocument/2006/relationships" xmlns:m="http://schemas.openxmlformats.org/officeDocument/2006/math" xmlns:v="urn:schemas-microsoft-com:vml" xmlns:wp14="http://schemas.microsoft.com/office/word/2010/wordprocessingDrawing" xmlns:wp="http://schemas.openxmlformats.org/drawingml/2006/wordprocessingDrawing" xmlns:w10="urn:schemas-microsoft-com:office:word" xmlns:w="http://schemas.openxmlformats.org/wordprocessingml/2006/main" xmlns:w14="http://schemas.microsoft.com/office/word/2010/wordml" xmlns:w15="http://schemas.microsoft.com/office/word/2012/wordml" xmlns:w16cex="http://schemas.microsoft.com/office/word/2018/wordml/cex" xmlns:w16cid="http://schemas.microsoft.com/office/word/2016/wordml/cid" xmlns:w16="http://schemas.microsoft.com/office/word/2018/wordml" xmlns:w16du="http://schemas.microsoft.com/office/word/2023/wordml/word16du" xmlns:w16sdtdh="http://schemas.microsoft.com/office/word/2020/wordml/sdtdatahash" xmlns:w16sdtfl="http://schemas.microsoft.com/office/word/2024/wordml/sdtformatlock" xmlns:w16se="http://schemas.microsoft.com/office/word/2015/wordml/symex" xmlns:wpg="http://schemas.microsoft.com/office/word/2010/wordprocessingGroup" xmlns:wpi="http://schemas.microsoft.com/office/word/2010/wordprocessingInk" xmlns:wne="http://schemas.microsoft.com/office/word/2006/wordml" xmlns:wps="http://schemas.microsoft.com/office/word/2010/wordprocessingShape" mc:Ignorable="w14 w15 w16se w16cid w16 w16cex w16sdtdh w16sdtfl w16du wp14">
   <w:footnote w:type="separator" w:id="-1">
     <w:p>
       <w:pPr>
@@ -2993,7 +3025,7 @@
 </file>
 
 <file path=word/header1.xml><?xml version="1.0" encoding="utf-8"?>
-<w:hdr xmlns:wpc="http://schemas.microsoft.com/office/word/2010/wordprocessingCanvas" xmlns:cx="http://schemas.microsoft.com/office/drawing/2014/chartex" xmlns:cx1="http://schemas.microsoft.com/office/drawing/2015/9/8/chartex" xmlns:cx2="http://schemas.microsoft.com/office/drawing/2015/10/21/chartex" xmlns:cx3="http://schemas.microsoft.com/office/drawing/2016/5/9/chartex" xmlns:cx4="http://schemas.microsoft.com/office/drawing/2016/5/10/chartex" xmlns:cx5="http://schemas.microsoft.com/office/drawing/2016/5/11/chartex" xmlns:cx6="http://schemas.microsoft.com/office/drawing/2016/5/12/chartex" xmlns:cx7="http://schemas.microsoft.com/office/drawing/2016/5/13/chartex" xmlns:cx8="http://schemas.microsoft.com/office/drawing/2016/5/14/chartex" xmlns:mc="http://schemas.openxmlformats.org/markup-compatibility/2006" xmlns:aink="http://schemas.microsoft.com/office/drawing/2016/ink" xmlns:am3d="http://schemas.microsoft.com/office/drawing/2017/model3d" xmlns:o="urn:schemas-microsoft-com:office:office" xmlns:oel="http://schemas.microsoft.com/office/2019/extlst" xmlns:r="http://schemas.openxmlformats.org/officeDocument/2006/relationships" xmlns:m="http://schemas.openxmlformats.org/officeDocument/2006/math" xmlns:v="urn:schemas-microsoft-com:vml" xmlns:wp14="http://schemas.microsoft.com/office/word/2010/wordprocessingDrawing" xmlns:wp="http://schemas.openxmlformats.org/drawingml/2006/wordprocessingDrawing" xmlns:w10="urn:schemas-microsoft-com:office:word" xmlns:w="http://schemas.openxmlformats.org/wordprocessingml/2006/main" xmlns:w14="http://schemas.microsoft.com/office/word/2010/wordml" xmlns:w15="http://schemas.microsoft.com/office/word/2012/wordml" xmlns:w16cex="http://schemas.microsoft.com/office/word/2018/wordml/cex" xmlns:w16cid="http://schemas.microsoft.com/office/word/2016/wordml/cid" xmlns:w16="http://schemas.microsoft.com/office/word/2018/wordml" xmlns:w16du="http://schemas.microsoft.com/office/word/2023/wordml/word16du" xmlns:w16sdtdh="http://schemas.microsoft.com/office/word/2020/wordml/sdtdatahash" xmlns:w16se="http://schemas.microsoft.com/office/word/2015/wordml/symex" xmlns:wpg="http://schemas.microsoft.com/office/word/2010/wordprocessingGroup" xmlns:wpi="http://schemas.microsoft.com/office/word/2010/wordprocessingInk" xmlns:wne="http://schemas.microsoft.com/office/word/2006/wordml" xmlns:wps="http://schemas.microsoft.com/office/word/2010/wordprocessingShape" mc:Ignorable="w14 w15 w16se w16cid w16 w16cex w16sdtdh w16du wp14">
+<w:hdr xmlns:wpc="http://schemas.microsoft.com/office/word/2010/wordprocessingCanvas" xmlns:cx="http://schemas.microsoft.com/office/drawing/2014/chartex" xmlns:cx1="http://schemas.microsoft.com/office/drawing/2015/9/8/chartex" xmlns:cx2="http://schemas.microsoft.com/office/drawing/2015/10/21/chartex" xmlns:cx3="http://schemas.microsoft.com/office/drawing/2016/5/9/chartex" xmlns:cx4="http://schemas.microsoft.com/office/drawing/2016/5/10/chartex" xmlns:cx5="http://schemas.microsoft.com/office/drawing/2016/5/11/chartex" xmlns:cx6="http://schemas.microsoft.com/office/drawing/2016/5/12/chartex" xmlns:cx7="http://schemas.microsoft.com/office/drawing/2016/5/13/chartex" xmlns:cx8="http://schemas.microsoft.com/office/drawing/2016/5/14/chartex" xmlns:mc="http://schemas.openxmlformats.org/markup-compatibility/2006" xmlns:aink="http://schemas.microsoft.com/office/drawing/2016/ink" xmlns:am3d="http://schemas.microsoft.com/office/drawing/2017/model3d" xmlns:o="urn:schemas-microsoft-com:office:office" xmlns:oel="http://schemas.microsoft.com/office/2019/extlst" xmlns:r="http://schemas.openxmlformats.org/officeDocument/2006/relationships" xmlns:m="http://schemas.openxmlformats.org/officeDocument/2006/math" xmlns:v="urn:schemas-microsoft-com:vml" xmlns:wp14="http://schemas.microsoft.com/office/word/2010/wordprocessingDrawing" xmlns:wp="http://schemas.openxmlformats.org/drawingml/2006/wordprocessingDrawing" xmlns:w10="urn:schemas-microsoft-com:office:word" xmlns:w="http://schemas.openxmlformats.org/wordprocessingml/2006/main" xmlns:w14="http://schemas.microsoft.com/office/word/2010/wordml" xmlns:w15="http://schemas.microsoft.com/office/word/2012/wordml" xmlns:w16cex="http://schemas.microsoft.com/office/word/2018/wordml/cex" xmlns:w16cid="http://schemas.microsoft.com/office/word/2016/wordml/cid" xmlns:w16="http://schemas.microsoft.com/office/word/2018/wordml" xmlns:w16du="http://schemas.microsoft.com/office/word/2023/wordml/word16du" xmlns:w16sdtdh="http://schemas.microsoft.com/office/word/2020/wordml/sdtdatahash" xmlns:w16sdtfl="http://schemas.microsoft.com/office/word/2024/wordml/sdtformatlock" xmlns:w16se="http://schemas.microsoft.com/office/word/2015/wordml/symex" xmlns:wpg="http://schemas.microsoft.com/office/word/2010/wordprocessingGroup" xmlns:wpi="http://schemas.microsoft.com/office/word/2010/wordprocessingInk" xmlns:wne="http://schemas.microsoft.com/office/word/2006/wordml" xmlns:wps="http://schemas.microsoft.com/office/word/2010/wordprocessingShape" mc:Ignorable="w14 w15 w16se w16cid w16 w16cex w16sdtdh w16sdtfl w16du wp14">
   <w:p/>
   <w:p>
     <w:pPr>
@@ -3105,7 +3137,7 @@
 </file>
 
 <file path=word/header2.xml><?xml version="1.0" encoding="utf-8"?>
-<w:hdr xmlns:wpc="http://schemas.microsoft.com/office/word/2010/wordprocessingCanvas" xmlns:cx="http://schemas.microsoft.com/office/drawing/2014/chartex" xmlns:cx1="http://schemas.microsoft.com/office/drawing/2015/9/8/chartex" xmlns:cx2="http://schemas.microsoft.com/office/drawing/2015/10/21/chartex" xmlns:cx3="http://schemas.microsoft.com/office/drawing/2016/5/9/chartex" xmlns:cx4="http://schemas.microsoft.com/office/drawing/2016/5/10/chartex" xmlns:cx5="http://schemas.microsoft.com/office/drawing/2016/5/11/chartex" xmlns:cx6="http://schemas.microsoft.com/office/drawing/2016/5/12/chartex" xmlns:cx7="http://schemas.microsoft.com/office/drawing/2016/5/13/chartex" xmlns:cx8="http://schemas.microsoft.com/office/drawing/2016/5/14/chartex" xmlns:mc="http://schemas.openxmlformats.org/markup-compatibility/2006" xmlns:aink="http://schemas.microsoft.com/office/drawing/2016/ink" xmlns:am3d="http://schemas.microsoft.com/office/drawing/2017/model3d" xmlns:o="urn:schemas-microsoft-com:office:office" xmlns:oel="http://schemas.microsoft.com/office/2019/extlst" xmlns:r="http://schemas.openxmlformats.org/officeDocument/2006/relationships" xmlns:m="http://schemas.openxmlformats.org/officeDocument/2006/math" xmlns:v="urn:schemas-microsoft-com:vml" xmlns:wp14="http://schemas.microsoft.com/office/word/2010/wordprocessingDrawing" xmlns:wp="http://schemas.openxmlformats.org/drawingml/2006/wordprocessingDrawing" xmlns:w10="urn:schemas-microsoft-com:office:word" xmlns:w="http://schemas.openxmlformats.org/wordprocessingml/2006/main" xmlns:w14="http://schemas.microsoft.com/office/word/2010/wordml" xmlns:w15="http://schemas.microsoft.com/office/word/2012/wordml" xmlns:w16cex="http://schemas.microsoft.com/office/word/2018/wordml/cex" xmlns:w16cid="http://schemas.microsoft.com/office/word/2016/wordml/cid" xmlns:w16="http://schemas.microsoft.com/office/word/2018/wordml" xmlns:w16du="http://schemas.microsoft.com/office/word/2023/wordml/word16du" xmlns:w16sdtdh="http://schemas.microsoft.com/office/word/2020/wordml/sdtdatahash" xmlns:w16se="http://schemas.microsoft.com/office/word/2015/wordml/symex" xmlns:wpg="http://schemas.microsoft.com/office/word/2010/wordprocessingGroup" xmlns:wpi="http://schemas.microsoft.com/office/word/2010/wordprocessingInk" xmlns:wne="http://schemas.microsoft.com/office/word/2006/wordml" xmlns:wps="http://schemas.microsoft.com/office/word/2010/wordprocessingShape" mc:Ignorable="w14 w15 w16se w16cid w16 w16cex w16sdtdh w16du wp14">
+<w:hdr xmlns:wpc="http://schemas.microsoft.com/office/word/2010/wordprocessingCanvas" xmlns:cx="http://schemas.microsoft.com/office/drawing/2014/chartex" xmlns:cx1="http://schemas.microsoft.com/office/drawing/2015/9/8/chartex" xmlns:cx2="http://schemas.microsoft.com/office/drawing/2015/10/21/chartex" xmlns:cx3="http://schemas.microsoft.com/office/drawing/2016/5/9/chartex" xmlns:cx4="http://schemas.microsoft.com/office/drawing/2016/5/10/chartex" xmlns:cx5="http://schemas.microsoft.com/office/drawing/2016/5/11/chartex" xmlns:cx6="http://schemas.microsoft.com/office/drawing/2016/5/12/chartex" xmlns:cx7="http://schemas.microsoft.com/office/drawing/2016/5/13/chartex" xmlns:cx8="http://schemas.microsoft.com/office/drawing/2016/5/14/chartex" xmlns:mc="http://schemas.openxmlformats.org/markup-compatibility/2006" xmlns:aink="http://schemas.microsoft.com/office/drawing/2016/ink" xmlns:am3d="http://schemas.microsoft.com/office/drawing/2017/model3d" xmlns:o="urn:schemas-microsoft-com:office:office" xmlns:oel="http://schemas.microsoft.com/office/2019/extlst" xmlns:r="http://schemas.openxmlformats.org/officeDocument/2006/relationships" xmlns:m="http://schemas.openxmlformats.org/officeDocument/2006/math" xmlns:v="urn:schemas-microsoft-com:vml" xmlns:wp14="http://schemas.microsoft.com/office/word/2010/wordprocessingDrawing" xmlns:wp="http://schemas.openxmlformats.org/drawingml/2006/wordprocessingDrawing" xmlns:w10="urn:schemas-microsoft-com:office:word" xmlns:w="http://schemas.openxmlformats.org/wordprocessingml/2006/main" xmlns:w14="http://schemas.microsoft.com/office/word/2010/wordml" xmlns:w15="http://schemas.microsoft.com/office/word/2012/wordml" xmlns:w16cex="http://schemas.microsoft.com/office/word/2018/wordml/cex" xmlns:w16cid="http://schemas.microsoft.com/office/word/2016/wordml/cid" xmlns:w16="http://schemas.microsoft.com/office/word/2018/wordml" xmlns:w16du="http://schemas.microsoft.com/office/word/2023/wordml/word16du" xmlns:w16sdtdh="http://schemas.microsoft.com/office/word/2020/wordml/sdtdatahash" xmlns:w16sdtfl="http://schemas.microsoft.com/office/word/2024/wordml/sdtformatlock" xmlns:w16se="http://schemas.microsoft.com/office/word/2015/wordml/symex" xmlns:wpg="http://schemas.microsoft.com/office/word/2010/wordprocessingGroup" xmlns:wpi="http://schemas.microsoft.com/office/word/2010/wordprocessingInk" xmlns:wne="http://schemas.microsoft.com/office/word/2006/wordml" xmlns:wps="http://schemas.microsoft.com/office/word/2010/wordprocessingShape" mc:Ignorable="w14 w15 w16se w16cid w16 w16cex w16sdtdh w16sdtfl w16du wp14">
   <w:p>
     <w:r>
       <w:rPr>
@@ -3160,7 +3192,7 @@
 </file>
 
 <file path=word/numbering.xml><?xml version="1.0" encoding="utf-8"?>
-<w:numbering xmlns:wpc="http://schemas.microsoft.com/office/word/2010/wordprocessingCanvas" xmlns:cx="http://schemas.microsoft.com/office/drawing/2014/chartex" xmlns:cx1="http://schemas.microsoft.com/office/drawing/2015/9/8/chartex" xmlns:cx2="http://schemas.microsoft.com/office/drawing/2015/10/21/chartex" xmlns:cx3="http://schemas.microsoft.com/office/drawing/2016/5/9/chartex" xmlns:cx4="http://schemas.microsoft.com/office/drawing/2016/5/10/chartex" xmlns:cx5="http://schemas.microsoft.com/office/drawing/2016/5/11/chartex" xmlns:cx6="http://schemas.microsoft.com/office/drawing/2016/5/12/chartex" xmlns:cx7="http://schemas.microsoft.com/office/drawing/2016/5/13/chartex" xmlns:cx8="http://schemas.microsoft.com/office/drawing/2016/5/14/chartex" xmlns:mc="http://schemas.openxmlformats.org/markup-compatibility/2006" xmlns:aink="http://schemas.microsoft.com/office/drawing/2016/ink" xmlns:am3d="http://schemas.microsoft.com/office/drawing/2017/model3d" xmlns:o="urn:schemas-microsoft-com:office:office" xmlns:oel="http://schemas.microsoft.com/office/2019/extlst" xmlns:r="http://schemas.openxmlformats.org/officeDocument/2006/relationships" xmlns:m="http://schemas.openxmlformats.org/officeDocument/2006/math" xmlns:v="urn:schemas-microsoft-com:vml" xmlns:wp14="http://schemas.microsoft.com/office/word/2010/wordprocessingDrawing" xmlns:wp="http://schemas.openxmlformats.org/drawingml/2006/wordprocessingDrawing" xmlns:w10="urn:schemas-microsoft-com:office:word" xmlns:w="http://schemas.openxmlformats.org/wordprocessingml/2006/main" xmlns:w14="http://schemas.microsoft.com/office/word/2010/wordml" xmlns:w15="http://schemas.microsoft.com/office/word/2012/wordml" xmlns:w16cex="http://schemas.microsoft.com/office/word/2018/wordml/cex" xmlns:w16cid="http://schemas.microsoft.com/office/word/2016/wordml/cid" xmlns:w16="http://schemas.microsoft.com/office/word/2018/wordml" xmlns:w16du="http://schemas.microsoft.com/office/word/2023/wordml/word16du" xmlns:w16sdtdh="http://schemas.microsoft.com/office/word/2020/wordml/sdtdatahash" xmlns:w16se="http://schemas.microsoft.com/office/word/2015/wordml/symex" xmlns:wpg="http://schemas.microsoft.com/office/word/2010/wordprocessingGroup" xmlns:wpi="http://schemas.microsoft.com/office/word/2010/wordprocessingInk" xmlns:wne="http://schemas.microsoft.com/office/word/2006/wordml" xmlns:wps="http://schemas.microsoft.com/office/word/2010/wordprocessingShape" mc:Ignorable="w14 w15 w16se w16cid w16 w16cex w16sdtdh w16du wp14">
+<w:numbering xmlns:wpc="http://schemas.microsoft.com/office/word/2010/wordprocessingCanvas" xmlns:cx="http://schemas.microsoft.com/office/drawing/2014/chartex" xmlns:cx1="http://schemas.microsoft.com/office/drawing/2015/9/8/chartex" xmlns:cx2="http://schemas.microsoft.com/office/drawing/2015/10/21/chartex" xmlns:cx3="http://schemas.microsoft.com/office/drawing/2016/5/9/chartex" xmlns:cx4="http://schemas.microsoft.com/office/drawing/2016/5/10/chartex" xmlns:cx5="http://schemas.microsoft.com/office/drawing/2016/5/11/chartex" xmlns:cx6="http://schemas.microsoft.com/office/drawing/2016/5/12/chartex" xmlns:cx7="http://schemas.microsoft.com/office/drawing/2016/5/13/chartex" xmlns:cx8="http://schemas.microsoft.com/office/drawing/2016/5/14/chartex" xmlns:mc="http://schemas.openxmlformats.org/markup-compatibility/2006" xmlns:aink="http://schemas.microsoft.com/office/drawing/2016/ink" xmlns:am3d="http://schemas.microsoft.com/office/drawing/2017/model3d" xmlns:o="urn:schemas-microsoft-com:office:office" xmlns:oel="http://schemas.microsoft.com/office/2019/extlst" xmlns:r="http://schemas.openxmlformats.org/officeDocument/2006/relationships" xmlns:m="http://schemas.openxmlformats.org/officeDocument/2006/math" xmlns:v="urn:schemas-microsoft-com:vml" xmlns:wp14="http://schemas.microsoft.com/office/word/2010/wordprocessingDrawing" xmlns:wp="http://schemas.openxmlformats.org/drawingml/2006/wordprocessingDrawing" xmlns:w10="urn:schemas-microsoft-com:office:word" xmlns:w="http://schemas.openxmlformats.org/wordprocessingml/2006/main" xmlns:w14="http://schemas.microsoft.com/office/word/2010/wordml" xmlns:w15="http://schemas.microsoft.com/office/word/2012/wordml" xmlns:w16cex="http://schemas.microsoft.com/office/word/2018/wordml/cex" xmlns:w16cid="http://schemas.microsoft.com/office/word/2016/wordml/cid" xmlns:w16="http://schemas.microsoft.com/office/word/2018/wordml" xmlns:w16du="http://schemas.microsoft.com/office/word/2023/wordml/word16du" xmlns:w16sdtdh="http://schemas.microsoft.com/office/word/2020/wordml/sdtdatahash" xmlns:w16sdtfl="http://schemas.microsoft.com/office/word/2024/wordml/sdtformatlock" xmlns:w16se="http://schemas.microsoft.com/office/word/2015/wordml/symex" xmlns:wpg="http://schemas.microsoft.com/office/word/2010/wordprocessingGroup" xmlns:wpi="http://schemas.microsoft.com/office/word/2010/wordprocessingInk" xmlns:wne="http://schemas.microsoft.com/office/word/2006/wordml" xmlns:wps="http://schemas.microsoft.com/office/word/2010/wordprocessingShape" mc:Ignorable="w14 w15 w16se w16cid w16 w16cex w16sdtdh w16sdtfl w16du wp14">
   <w:abstractNum w:abstractNumId="0" w15:restartNumberingAfterBreak="0">
     <w:nsid w:val="20FD3ADF"/>
     <w:multiLevelType w:val="multilevel"/>
@@ -3837,7 +3869,7 @@
 </file>
 
 <file path=word/styles.xml><?xml version="1.0" encoding="utf-8"?>
-<w:styles xmlns:mc="http://schemas.openxmlformats.org/markup-compatibility/2006" xmlns:r="http://schemas.openxmlformats.org/officeDocument/2006/relationships" xmlns:w="http://schemas.openxmlformats.org/wordprocessingml/2006/main" xmlns:w14="http://schemas.microsoft.com/office/word/2010/wordml" xmlns:w15="http://schemas.microsoft.com/office/word/2012/wordml" xmlns:w16cex="http://schemas.microsoft.com/office/word/2018/wordml/cex" xmlns:w16cid="http://schemas.microsoft.com/office/word/2016/wordml/cid" xmlns:w16="http://schemas.microsoft.com/office/word/2018/wordml" xmlns:w16du="http://schemas.microsoft.com/office/word/2023/wordml/word16du" xmlns:w16sdtdh="http://schemas.microsoft.com/office/word/2020/wordml/sdtdatahash" xmlns:w16se="http://schemas.microsoft.com/office/word/2015/wordml/symex" mc:Ignorable="w14 w15 w16se w16cid w16 w16cex w16sdtdh w16du">
+<w:styles xmlns:mc="http://schemas.openxmlformats.org/markup-compatibility/2006" xmlns:r="http://schemas.openxmlformats.org/officeDocument/2006/relationships" xmlns:w="http://schemas.openxmlformats.org/wordprocessingml/2006/main" xmlns:w14="http://schemas.microsoft.com/office/word/2010/wordml" xmlns:w15="http://schemas.microsoft.com/office/word/2012/wordml" xmlns:w16cex="http://schemas.microsoft.com/office/word/2018/wordml/cex" xmlns:w16cid="http://schemas.microsoft.com/office/word/2016/wordml/cid" xmlns:w16="http://schemas.microsoft.com/office/word/2018/wordml" xmlns:w16du="http://schemas.microsoft.com/office/word/2023/wordml/word16du" xmlns:w16sdtdh="http://schemas.microsoft.com/office/word/2020/wordml/sdtdatahash" xmlns:w16sdtfl="http://schemas.microsoft.com/office/word/2024/wordml/sdtformatlock" xmlns:w16se="http://schemas.microsoft.com/office/word/2015/wordml/symex" mc:Ignorable="w14 w15 w16se w16cid w16 w16cex w16sdtdh w16sdtfl w16du">
   <w:docDefaults>
     <w:rPrDefault>
       <w:rPr>

</xml_diff>